<commit_message>
vault backup: Wednesday, 03-04-2024, 3:35 pm
Affected files:
Security/defender XDR/Defender for Identity/Defender for Identity.docx
Security/defender XDR/Defender for Identity/~$fender for Identity.docx
</commit_message>
<xml_diff>
--- a/Security/defender XDR/Defender for Identity/Defender for Identity.docx
+++ b/Security/defender XDR/Defender for Identity/Defender for Identity.docx
@@ -15,6 +15,15 @@
     </w:p>
     <w:sdt>
       <w:sdtPr>
+        <w:rPr>
+          <w:rFonts w:asciiTheme="minorHAnsi" w:eastAsiaTheme="minorHAnsi" w:hAnsiTheme="minorHAnsi" w:cstheme="minorBidi"/>
+          <w:color w:val="auto"/>
+          <w:kern w:val="2"/>
+          <w:sz w:val="22"/>
+          <w:szCs w:val="22"/>
+          <w:lang w:val="en-IN"/>
+          <w14:ligatures w14:val="standardContextual"/>
+        </w:rPr>
         <w:id w:val="190655354"/>
         <w:docPartObj>
           <w:docPartGallery w:val="Table of Contents"/>
@@ -23,16 +32,9 @@
       </w:sdtPr>
       <w:sdtEndPr>
         <w:rPr>
-          <w:rFonts w:asciiTheme="minorHAnsi" w:eastAsiaTheme="minorHAnsi" w:hAnsiTheme="minorHAnsi" w:cstheme="minorBidi"/>
           <w:b/>
           <w:bCs/>
           <w:noProof/>
-          <w:color w:val="auto"/>
-          <w:kern w:val="2"/>
-          <w:sz w:val="22"/>
-          <w:szCs w:val="22"/>
-          <w:lang w:val="en-IN"/>
-          <w14:ligatures w14:val="standardContextual"/>
         </w:rPr>
       </w:sdtEndPr>
       <w:sdtContent>
@@ -51,7 +53,9 @@
               <w:tab w:val="right" w:leader="dot" w:pos="9016"/>
             </w:tabs>
             <w:rPr>
+              <w:rFonts w:eastAsiaTheme="minorEastAsia"/>
               <w:noProof/>
+              <w:lang w:eastAsia="en-IN"/>
             </w:rPr>
           </w:pPr>
           <w:r>
@@ -63,55 +67,27 @@
           <w:r>
             <w:fldChar w:fldCharType="separate"/>
           </w:r>
-          <w:hyperlink w:anchor="_Toc162976787" w:history="1">
+          <w:hyperlink w:anchor="_Toc162978677" w:history="1">
             <w:r>
               <w:rPr>
                 <w:rStyle w:val="Hyperlink"/>
                 <w:noProof/>
               </w:rPr>
-              <w:t>Defend</w:t>
+              <w:t>Defender for Ide</w:t>
             </w:r>
             <w:r>
               <w:rPr>
                 <w:rStyle w:val="Hyperlink"/>
                 <w:noProof/>
               </w:rPr>
-              <w:t>e</w:t>
+              <w:t>n</w:t>
             </w:r>
             <w:r>
               <w:rPr>
                 <w:rStyle w:val="Hyperlink"/>
                 <w:noProof/>
               </w:rPr>
-              <w:t>r</w:t>
-            </w:r>
-            <w:r>
-              <w:rPr>
-                <w:rStyle w:val="Hyperlink"/>
-                <w:noProof/>
-              </w:rPr>
-              <w:t xml:space="preserve"> </w:t>
-            </w:r>
-            <w:r>
-              <w:rPr>
-                <w:rStyle w:val="Hyperlink"/>
-                <w:noProof/>
-              </w:rPr>
-              <w:t>X</w:t>
-            </w:r>
-            <w:r>
-              <w:rPr>
-                <w:rStyle w:val="Hyperlink"/>
-                <w:noProof/>
-              </w:rPr>
-              <w:t>D</w:t>
-            </w:r>
-            <w:r>
-              <w:rPr>
-                <w:rStyle w:val="Hyperlink"/>
-                <w:noProof/>
-              </w:rPr>
-              <w:t>R</w:t>
+              <w:t>tity</w:t>
             </w:r>
             <w:r>
               <w:rPr>
@@ -132,7 +108,7 @@
                 <w:noProof/>
                 <w:webHidden/>
               </w:rPr>
-              <w:instrText xml:space="preserve"> PAGEREF _Toc162976787 \h </w:instrText>
+              <w:instrText xml:space="preserve"> PAGEREF _Toc162978677 \h </w:instrText>
             </w:r>
             <w:r>
               <w:rPr>
@@ -165,442 +141,6 @@
         </w:p>
         <w:p>
           <w:pPr>
-            <w:pStyle w:val="TOC2"/>
-            <w:tabs>
-              <w:tab w:val="right" w:leader="dot" w:pos="9016"/>
-            </w:tabs>
-            <w:rPr>
-              <w:noProof/>
-            </w:rPr>
-          </w:pPr>
-          <w:hyperlink w:anchor="_Toc162976788" w:history="1">
-            <w:r>
-              <w:rPr>
-                <w:rStyle w:val="Hyperlink"/>
-                <w:noProof/>
-              </w:rPr>
-              <w:t xml:space="preserve">EDR, </w:t>
-            </w:r>
-            <w:r>
-              <w:rPr>
-                <w:rStyle w:val="Hyperlink"/>
-                <w:noProof/>
-              </w:rPr>
-              <w:t>M</w:t>
-            </w:r>
-            <w:r>
-              <w:rPr>
-                <w:rStyle w:val="Hyperlink"/>
-                <w:noProof/>
-              </w:rPr>
-              <w:t>DR, XDR and SIEM and SOAR.</w:t>
-            </w:r>
-            <w:r>
-              <w:rPr>
-                <w:noProof/>
-                <w:webHidden/>
-              </w:rPr>
-              <w:tab/>
-            </w:r>
-            <w:r>
-              <w:rPr>
-                <w:noProof/>
-                <w:webHidden/>
-              </w:rPr>
-              <w:fldChar w:fldCharType="begin"/>
-            </w:r>
-            <w:r>
-              <w:rPr>
-                <w:noProof/>
-                <w:webHidden/>
-              </w:rPr>
-              <w:instrText xml:space="preserve"> PAGEREF _Toc162976788 \h </w:instrText>
-            </w:r>
-            <w:r>
-              <w:rPr>
-                <w:noProof/>
-                <w:webHidden/>
-              </w:rPr>
-            </w:r>
-            <w:r>
-              <w:rPr>
-                <w:noProof/>
-                <w:webHidden/>
-              </w:rPr>
-              <w:fldChar w:fldCharType="separate"/>
-            </w:r>
-            <w:r>
-              <w:rPr>
-                <w:noProof/>
-                <w:webHidden/>
-              </w:rPr>
-              <w:t>2</w:t>
-            </w:r>
-            <w:r>
-              <w:rPr>
-                <w:noProof/>
-                <w:webHidden/>
-              </w:rPr>
-              <w:fldChar w:fldCharType="end"/>
-            </w:r>
-          </w:hyperlink>
-        </w:p>
-        <w:p>
-          <w:pPr>
-            <w:pStyle w:val="TOC3"/>
-            <w:tabs>
-              <w:tab w:val="right" w:leader="dot" w:pos="9016"/>
-            </w:tabs>
-            <w:rPr>
-              <w:noProof/>
-            </w:rPr>
-          </w:pPr>
-          <w:hyperlink w:anchor="_Toc162976789" w:history="1">
-            <w:r>
-              <w:rPr>
-                <w:rStyle w:val="Hyperlink"/>
-                <w:noProof/>
-              </w:rPr>
-              <w:t>EDR</w:t>
-            </w:r>
-            <w:r>
-              <w:rPr>
-                <w:noProof/>
-                <w:webHidden/>
-              </w:rPr>
-              <w:tab/>
-            </w:r>
-            <w:r>
-              <w:rPr>
-                <w:noProof/>
-                <w:webHidden/>
-              </w:rPr>
-              <w:fldChar w:fldCharType="begin"/>
-            </w:r>
-            <w:r>
-              <w:rPr>
-                <w:noProof/>
-                <w:webHidden/>
-              </w:rPr>
-              <w:instrText xml:space="preserve"> PAGEREF _Toc162976789 \h </w:instrText>
-            </w:r>
-            <w:r>
-              <w:rPr>
-                <w:noProof/>
-                <w:webHidden/>
-              </w:rPr>
-            </w:r>
-            <w:r>
-              <w:rPr>
-                <w:noProof/>
-                <w:webHidden/>
-              </w:rPr>
-              <w:fldChar w:fldCharType="separate"/>
-            </w:r>
-            <w:r>
-              <w:rPr>
-                <w:noProof/>
-                <w:webHidden/>
-              </w:rPr>
-              <w:t>2</w:t>
-            </w:r>
-            <w:r>
-              <w:rPr>
-                <w:noProof/>
-                <w:webHidden/>
-              </w:rPr>
-              <w:fldChar w:fldCharType="end"/>
-            </w:r>
-          </w:hyperlink>
-        </w:p>
-        <w:p>
-          <w:pPr>
-            <w:pStyle w:val="TOC3"/>
-            <w:tabs>
-              <w:tab w:val="right" w:leader="dot" w:pos="9016"/>
-            </w:tabs>
-            <w:rPr>
-              <w:noProof/>
-            </w:rPr>
-          </w:pPr>
-          <w:hyperlink w:anchor="_Toc162976790" w:history="1">
-            <w:r>
-              <w:rPr>
-                <w:rStyle w:val="Hyperlink"/>
-                <w:noProof/>
-              </w:rPr>
-              <w:t>NDR</w:t>
-            </w:r>
-            <w:r>
-              <w:rPr>
-                <w:noProof/>
-                <w:webHidden/>
-              </w:rPr>
-              <w:tab/>
-            </w:r>
-            <w:r>
-              <w:rPr>
-                <w:noProof/>
-                <w:webHidden/>
-              </w:rPr>
-              <w:fldChar w:fldCharType="begin"/>
-            </w:r>
-            <w:r>
-              <w:rPr>
-                <w:noProof/>
-                <w:webHidden/>
-              </w:rPr>
-              <w:instrText xml:space="preserve"> PAGEREF _Toc162976790 \h </w:instrText>
-            </w:r>
-            <w:r>
-              <w:rPr>
-                <w:noProof/>
-                <w:webHidden/>
-              </w:rPr>
-            </w:r>
-            <w:r>
-              <w:rPr>
-                <w:noProof/>
-                <w:webHidden/>
-              </w:rPr>
-              <w:fldChar w:fldCharType="separate"/>
-            </w:r>
-            <w:r>
-              <w:rPr>
-                <w:noProof/>
-                <w:webHidden/>
-              </w:rPr>
-              <w:t>3</w:t>
-            </w:r>
-            <w:r>
-              <w:rPr>
-                <w:noProof/>
-                <w:webHidden/>
-              </w:rPr>
-              <w:fldChar w:fldCharType="end"/>
-            </w:r>
-          </w:hyperlink>
-        </w:p>
-        <w:p>
-          <w:pPr>
-            <w:pStyle w:val="TOC3"/>
-            <w:tabs>
-              <w:tab w:val="right" w:leader="dot" w:pos="9016"/>
-            </w:tabs>
-            <w:rPr>
-              <w:noProof/>
-            </w:rPr>
-          </w:pPr>
-          <w:hyperlink w:anchor="_Toc162976791" w:history="1">
-            <w:r>
-              <w:rPr>
-                <w:rStyle w:val="Hyperlink"/>
-                <w:noProof/>
-              </w:rPr>
-              <w:t>XDR</w:t>
-            </w:r>
-            <w:r>
-              <w:rPr>
-                <w:noProof/>
-                <w:webHidden/>
-              </w:rPr>
-              <w:tab/>
-            </w:r>
-            <w:r>
-              <w:rPr>
-                <w:noProof/>
-                <w:webHidden/>
-              </w:rPr>
-              <w:fldChar w:fldCharType="begin"/>
-            </w:r>
-            <w:r>
-              <w:rPr>
-                <w:noProof/>
-                <w:webHidden/>
-              </w:rPr>
-              <w:instrText xml:space="preserve"> PAGEREF _Toc162976791 \h </w:instrText>
-            </w:r>
-            <w:r>
-              <w:rPr>
-                <w:noProof/>
-                <w:webHidden/>
-              </w:rPr>
-            </w:r>
-            <w:r>
-              <w:rPr>
-                <w:noProof/>
-                <w:webHidden/>
-              </w:rPr>
-              <w:fldChar w:fldCharType="separate"/>
-            </w:r>
-            <w:r>
-              <w:rPr>
-                <w:noProof/>
-                <w:webHidden/>
-              </w:rPr>
-              <w:t>3</w:t>
-            </w:r>
-            <w:r>
-              <w:rPr>
-                <w:noProof/>
-                <w:webHidden/>
-              </w:rPr>
-              <w:fldChar w:fldCharType="end"/>
-            </w:r>
-          </w:hyperlink>
-        </w:p>
-        <w:p>
-          <w:pPr>
-            <w:pStyle w:val="TOC3"/>
-            <w:tabs>
-              <w:tab w:val="right" w:leader="dot" w:pos="9016"/>
-            </w:tabs>
-            <w:rPr>
-              <w:noProof/>
-            </w:rPr>
-          </w:pPr>
-          <w:hyperlink w:anchor="_Toc162976792" w:history="1">
-            <w:r>
-              <w:rPr>
-                <w:rStyle w:val="Hyperlink"/>
-                <w:noProof/>
-              </w:rPr>
-              <w:t>XDR Vs</w:t>
-            </w:r>
-            <w:r>
-              <w:rPr>
-                <w:rStyle w:val="Hyperlink"/>
-                <w:noProof/>
-              </w:rPr>
-              <w:t xml:space="preserve"> </w:t>
-            </w:r>
-            <w:r>
-              <w:rPr>
-                <w:rStyle w:val="Hyperlink"/>
-                <w:noProof/>
-              </w:rPr>
-              <w:t>SIEM and SOAR</w:t>
-            </w:r>
-            <w:r>
-              <w:rPr>
-                <w:noProof/>
-                <w:webHidden/>
-              </w:rPr>
-              <w:tab/>
-            </w:r>
-            <w:r>
-              <w:rPr>
-                <w:noProof/>
-                <w:webHidden/>
-              </w:rPr>
-              <w:fldChar w:fldCharType="begin"/>
-            </w:r>
-            <w:r>
-              <w:rPr>
-                <w:noProof/>
-                <w:webHidden/>
-              </w:rPr>
-              <w:instrText xml:space="preserve"> PAGEREF _Toc162976792 \h </w:instrText>
-            </w:r>
-            <w:r>
-              <w:rPr>
-                <w:noProof/>
-                <w:webHidden/>
-              </w:rPr>
-            </w:r>
-            <w:r>
-              <w:rPr>
-                <w:noProof/>
-                <w:webHidden/>
-              </w:rPr>
-              <w:fldChar w:fldCharType="separate"/>
-            </w:r>
-            <w:r>
-              <w:rPr>
-                <w:noProof/>
-                <w:webHidden/>
-              </w:rPr>
-              <w:t>3</w:t>
-            </w:r>
-            <w:r>
-              <w:rPr>
-                <w:noProof/>
-                <w:webHidden/>
-              </w:rPr>
-              <w:fldChar w:fldCharType="end"/>
-            </w:r>
-          </w:hyperlink>
-        </w:p>
-        <w:p>
-          <w:pPr>
-            <w:pStyle w:val="TOC2"/>
-            <w:tabs>
-              <w:tab w:val="right" w:leader="dot" w:pos="9016"/>
-            </w:tabs>
-            <w:rPr>
-              <w:noProof/>
-            </w:rPr>
-          </w:pPr>
-          <w:hyperlink w:anchor="_Toc162976793" w:history="1">
-            <w:r>
-              <w:rPr>
-                <w:rStyle w:val="Hyperlink"/>
-                <w:noProof/>
-              </w:rPr>
-              <w:t>MDR and MXDR</w:t>
-            </w:r>
-            <w:r>
-              <w:rPr>
-                <w:noProof/>
-                <w:webHidden/>
-              </w:rPr>
-              <w:tab/>
-            </w:r>
-            <w:r>
-              <w:rPr>
-                <w:noProof/>
-                <w:webHidden/>
-              </w:rPr>
-              <w:fldChar w:fldCharType="begin"/>
-            </w:r>
-            <w:r>
-              <w:rPr>
-                <w:noProof/>
-                <w:webHidden/>
-              </w:rPr>
-              <w:instrText xml:space="preserve"> PAGEREF _Toc162976793 \h </w:instrText>
-            </w:r>
-            <w:r>
-              <w:rPr>
-                <w:noProof/>
-                <w:webHidden/>
-              </w:rPr>
-            </w:r>
-            <w:r>
-              <w:rPr>
-                <w:noProof/>
-                <w:webHidden/>
-              </w:rPr>
-              <w:fldChar w:fldCharType="separate"/>
-            </w:r>
-            <w:r>
-              <w:rPr>
-                <w:noProof/>
-                <w:webHidden/>
-              </w:rPr>
-              <w:t>4</w:t>
-            </w:r>
-            <w:r>
-              <w:rPr>
-                <w:noProof/>
-                <w:webHidden/>
-              </w:rPr>
-              <w:fldChar w:fldCharType="end"/>
-            </w:r>
-          </w:hyperlink>
-        </w:p>
-        <w:p>
-          <w:pPr>
             <w:rPr>
               <w:b/>
               <w:bCs/>
@@ -618,7 +158,6 @@
         </w:p>
       </w:sdtContent>
     </w:sdt>
-    <w:bookmarkStart w:id="1" w:name="_Toc162976787" w:displacedByCustomXml="prev"/>
     <w:p>
       <w:pPr>
         <w:rPr>
@@ -635,764 +174,13 @@
       <w:pPr>
         <w:pStyle w:val="Heading1"/>
       </w:pPr>
+      <w:bookmarkStart w:id="1" w:name="_Toc162978677"/>
+      <w:bookmarkEnd w:id="0"/>
       <w:r>
         <w:lastRenderedPageBreak/>
-        <w:t>Defender XDR</w:t>
+        <w:t>Defender for Identity</w:t>
       </w:r>
       <w:bookmarkEnd w:id="1"/>
-    </w:p>
-    <w:p/>
-    <w:p>
-      <w:pPr>
-        <w:pStyle w:val="Heading2"/>
-      </w:pPr>
-      <w:bookmarkStart w:id="2" w:name="_Toc162976788"/>
-      <w:r>
-        <w:t>EDR, MDR, XDR and SIEM and SOAR.</w:t>
-      </w:r>
-      <w:bookmarkEnd w:id="0"/>
-      <w:bookmarkEnd w:id="2"/>
-    </w:p>
-    <w:p>
-      <w:pPr>
-        <w:rPr>
-          <w:b/>
-          <w:bCs/>
-        </w:rPr>
-      </w:pPr>
-    </w:p>
-    <w:p>
-      <w:pPr>
-        <w:jc w:val="center"/>
-        <w:rPr>
-          <w:b/>
-          <w:bCs/>
-        </w:rPr>
-      </w:pPr>
-      <w:r>
-        <w:rPr>
-          <w:b/>
-          <w:bCs/>
-          <w:noProof/>
-        </w:rPr>
-        <w:drawing>
-          <wp:inline distT="0" distB="0" distL="0" distR="0" wp14:anchorId="4191F307" wp14:editId="1725375A">
-            <wp:extent cx="3993266" cy="3080558"/>
-            <wp:effectExtent l="0" t="0" r="7620" b="5715"/>
-            <wp:docPr id="542174345" name="Picture 1"/>
-            <wp:cNvGraphicFramePr>
-              <a:graphicFrameLocks xmlns:a="http://schemas.openxmlformats.org/drawingml/2006/main" noChangeAspect="1"/>
-            </wp:cNvGraphicFramePr>
-            <a:graphic xmlns:a="http://schemas.openxmlformats.org/drawingml/2006/main">
-              <a:graphicData uri="http://schemas.openxmlformats.org/drawingml/2006/picture">
-                <pic:pic xmlns:pic="http://schemas.openxmlformats.org/drawingml/2006/picture">
-                  <pic:nvPicPr>
-                    <pic:cNvPr id="542174345" name=""/>
-                    <pic:cNvPicPr/>
-                  </pic:nvPicPr>
-                  <pic:blipFill>
-                    <a:blip r:embed="rId6"/>
-                    <a:stretch>
-                      <a:fillRect/>
-                    </a:stretch>
-                  </pic:blipFill>
-                  <pic:spPr>
-                    <a:xfrm>
-                      <a:off x="0" y="0"/>
-                      <a:ext cx="4015947" cy="3098055"/>
-                    </a:xfrm>
-                    <a:prstGeom prst="rect">
-                      <a:avLst/>
-                    </a:prstGeom>
-                  </pic:spPr>
-                </pic:pic>
-              </a:graphicData>
-            </a:graphic>
-          </wp:inline>
-        </w:drawing>
-      </w:r>
-    </w:p>
-    <w:p>
-      <w:pPr>
-        <w:jc w:val="center"/>
-        <w:rPr>
-          <w:b/>
-          <w:bCs/>
-        </w:rPr>
-      </w:pPr>
-    </w:p>
-    <w:p>
-      <w:pPr>
-        <w:pStyle w:val="Heading3"/>
-      </w:pPr>
-      <w:bookmarkStart w:id="3" w:name="_Toc161823257"/>
-      <w:bookmarkStart w:id="4" w:name="_Toc162976789"/>
-      <w:r>
-        <w:t>EDR</w:t>
-      </w:r>
-      <w:bookmarkEnd w:id="3"/>
-      <w:bookmarkEnd w:id="4"/>
-    </w:p>
-    <w:p>
-      <w:pPr>
-        <w:ind w:firstLine="360"/>
-        <w:rPr>
-          <w:i/>
-          <w:iCs/>
-        </w:rPr>
-      </w:pPr>
-      <w:r>
-        <w:rPr>
-          <w:i/>
-          <w:iCs/>
-        </w:rPr>
-        <w:t xml:space="preserve">EDR stands for </w:t>
-      </w:r>
-      <w:r>
-        <w:rPr>
-          <w:i/>
-          <w:iCs/>
-          <w:u w:val="single"/>
-        </w:rPr>
-        <w:t>endpoint detection and response</w:t>
-      </w:r>
-      <w:r>
-        <w:rPr>
-          <w:i/>
-          <w:iCs/>
-        </w:rPr>
-        <w:t>, and its primary goal is to identify malicious activity occurring at the endpoint.</w:t>
-      </w:r>
-    </w:p>
-    <w:p>
-      <w:pPr>
-        <w:numPr>
-          <w:ilvl w:val="0"/>
-          <w:numId w:val="1"/>
-        </w:numPr>
-      </w:pPr>
-      <w:r>
-        <w:t>EDR technology provides a great view of threats occurring at the endpoint.</w:t>
-      </w:r>
-    </w:p>
-    <w:p>
-      <w:pPr>
-        <w:numPr>
-          <w:ilvl w:val="0"/>
-          <w:numId w:val="1"/>
-        </w:numPr>
-      </w:pPr>
-      <w:r>
-        <w:t>If a user browses to a malicious website and some sort of malware is downloaded, EDR can stop that threat before it turns into something like a ransomware attack.</w:t>
-      </w:r>
-    </w:p>
-    <w:p>
-      <w:pPr>
-        <w:numPr>
-          <w:ilvl w:val="0"/>
-          <w:numId w:val="1"/>
-        </w:numPr>
-      </w:pPr>
-      <w:r>
-        <w:t>Focus is on malicious behaviour.</w:t>
-      </w:r>
-    </w:p>
-    <w:p>
-      <w:pPr>
-        <w:numPr>
-          <w:ilvl w:val="0"/>
-          <w:numId w:val="1"/>
-        </w:numPr>
-      </w:pPr>
-      <w:r>
-        <w:t>It monitors activities and events on devices, looks for patterns that may indicate malicious action.</w:t>
-      </w:r>
-    </w:p>
-    <w:p>
-      <w:pPr>
-        <w:numPr>
-          <w:ilvl w:val="0"/>
-          <w:numId w:val="1"/>
-        </w:numPr>
-      </w:pPr>
-      <w:r>
-        <w:t>This provides data for future investigation and this data is vital when the breach is detected.</w:t>
-      </w:r>
-    </w:p>
-    <w:p>
-      <w:pPr>
-        <w:numPr>
-          <w:ilvl w:val="0"/>
-          <w:numId w:val="1"/>
-        </w:numPr>
-      </w:pPr>
-      <w:r>
-        <w:t xml:space="preserve">The EDR provides details on how the breach occurred and what the attackers </w:t>
-      </w:r>
-      <w:proofErr w:type="gramStart"/>
-      <w:r>
-        <w:t>actually did</w:t>
-      </w:r>
-      <w:proofErr w:type="gramEnd"/>
-      <w:r>
-        <w:t>.</w:t>
-      </w:r>
-    </w:p>
-    <w:p>
-      <w:pPr>
-        <w:numPr>
-          <w:ilvl w:val="0"/>
-          <w:numId w:val="1"/>
-        </w:numPr>
-      </w:pPr>
-      <w:r>
-        <w:t>This is the part of </w:t>
-      </w:r>
-      <w:r>
-        <w:rPr>
-          <w:i/>
-          <w:iCs/>
-        </w:rPr>
-        <w:t>Detection</w:t>
-      </w:r>
-      <w:r>
-        <w:t> </w:t>
-      </w:r>
-      <w:proofErr w:type="gramStart"/>
-      <w:r>
-        <w:t>part</w:t>
-      </w:r>
-      <w:proofErr w:type="gramEnd"/>
-    </w:p>
-    <w:p>
-      <w:pPr>
-        <w:numPr>
-          <w:ilvl w:val="0"/>
-          <w:numId w:val="1"/>
-        </w:numPr>
-      </w:pPr>
-      <w:r>
-        <w:rPr>
-          <w:i/>
-          <w:iCs/>
-        </w:rPr>
-        <w:t>Response</w:t>
-      </w:r>
-      <w:r>
-        <w:t>: can proactively take action to mitigate attacks before they have a chance to cause damage.</w:t>
-      </w:r>
-    </w:p>
-    <w:p>
-      <w:pPr>
-        <w:numPr>
-          <w:ilvl w:val="0"/>
-          <w:numId w:val="1"/>
-        </w:numPr>
-      </w:pPr>
-      <w:r>
-        <w:t xml:space="preserve">If events are recorded that indicate a system has been breached, EDR can automatically isolate the system from the network </w:t>
-      </w:r>
-      <w:proofErr w:type="gramStart"/>
-      <w:r>
-        <w:t>in order to</w:t>
-      </w:r>
-      <w:proofErr w:type="gramEnd"/>
-      <w:r>
-        <w:t xml:space="preserve"> cut off the network.</w:t>
-      </w:r>
-    </w:p>
-    <w:p>
-      <w:pPr>
-        <w:numPr>
-          <w:ilvl w:val="0"/>
-          <w:numId w:val="1"/>
-        </w:numPr>
-      </w:pPr>
-      <w:r>
-        <w:t>! The challenge with EDR is the amount of information it produces.</w:t>
-      </w:r>
-    </w:p>
-    <w:p>
-      <w:pPr>
-        <w:numPr>
-          <w:ilvl w:val="0"/>
-          <w:numId w:val="1"/>
-        </w:numPr>
-      </w:pPr>
-      <w:r>
-        <w:t xml:space="preserve">EDR provides way more alerts for investigation than a traditional AV. It is a bit hard to detect a </w:t>
-      </w:r>
-      <w:proofErr w:type="gramStart"/>
-      <w:r>
-        <w:t>definitely good</w:t>
-      </w:r>
-      <w:proofErr w:type="gramEnd"/>
-      <w:r>
-        <w:t xml:space="preserve"> or definitely bad information.</w:t>
-      </w:r>
-    </w:p>
-    <w:p>
-      <w:pPr>
-        <w:pStyle w:val="Heading3"/>
-      </w:pPr>
-      <w:bookmarkStart w:id="5" w:name="_Toc161823258"/>
-      <w:bookmarkStart w:id="6" w:name="_Toc162976790"/>
-      <w:r>
-        <w:t>NDR</w:t>
-      </w:r>
-      <w:bookmarkEnd w:id="5"/>
-      <w:bookmarkEnd w:id="6"/>
-    </w:p>
-    <w:p>
-      <w:pPr>
-        <w:ind w:firstLine="360"/>
-        <w:rPr>
-          <w:i/>
-          <w:iCs/>
-        </w:rPr>
-      </w:pPr>
-      <w:r>
-        <w:rPr>
-          <w:i/>
-          <w:iCs/>
-          <w:u w:val="single"/>
-        </w:rPr>
-        <w:t>Network detection and response</w:t>
-      </w:r>
-      <w:r>
-        <w:rPr>
-          <w:i/>
-          <w:iCs/>
-        </w:rPr>
-        <w:t xml:space="preserve"> (NDR), identifies malicious activity traversing hosts; for example, detecting lateral movement across the network.</w:t>
-      </w:r>
-    </w:p>
-    <w:p>
-      <w:pPr>
-        <w:numPr>
-          <w:ilvl w:val="0"/>
-          <w:numId w:val="2"/>
-        </w:numPr>
-      </w:pPr>
-      <w:r>
-        <w:t>This primarily focused across the network.</w:t>
-      </w:r>
-    </w:p>
-    <w:p>
-      <w:pPr>
-        <w:numPr>
-          <w:ilvl w:val="0"/>
-          <w:numId w:val="2"/>
-        </w:numPr>
-      </w:pPr>
-      <w:r>
-        <w:t>! It tells you what is occurring on your network, who is coming across it, and what anomalies are happening across your network.</w:t>
-      </w:r>
-    </w:p>
-    <w:p>
-      <w:pPr>
-        <w:numPr>
-          <w:ilvl w:val="0"/>
-          <w:numId w:val="2"/>
-        </w:numPr>
-      </w:pPr>
-      <w:r>
-        <w:t>NDR also gives you the ability to respond to a threat.</w:t>
-      </w:r>
-    </w:p>
-    <w:p>
-      <w:pPr>
-        <w:numPr>
-          <w:ilvl w:val="0"/>
-          <w:numId w:val="2"/>
-        </w:numPr>
-      </w:pPr>
-      <w:r>
-        <w:rPr>
-          <w:i/>
-          <w:iCs/>
-        </w:rPr>
-        <w:t>Microsoft 365 Defender</w:t>
-      </w:r>
-      <w:r>
-        <w:t>, specifically the XDR (</w:t>
-      </w:r>
-      <w:r>
-        <w:rPr>
-          <w:i/>
-          <w:iCs/>
-        </w:rPr>
-        <w:t>Extended Detection and Response</w:t>
-      </w:r>
-      <w:r>
-        <w:t>) component, offers NDR capabilities.</w:t>
-      </w:r>
-    </w:p>
-    <w:p/>
-    <w:p>
-      <w:pPr>
-        <w:pStyle w:val="Heading3"/>
-      </w:pPr>
-      <w:bookmarkStart w:id="7" w:name="_Toc161823259"/>
-      <w:bookmarkStart w:id="8" w:name="_Toc162976791"/>
-      <w:r>
-        <w:t>XDR</w:t>
-      </w:r>
-      <w:bookmarkEnd w:id="7"/>
-      <w:bookmarkEnd w:id="8"/>
-    </w:p>
-    <w:p>
-      <w:pPr>
-        <w:numPr>
-          <w:ilvl w:val="0"/>
-          <w:numId w:val="3"/>
-        </w:numPr>
-      </w:pPr>
-      <w:r>
-        <w:t>XDR gives you a combination of EDR and NDR.</w:t>
-      </w:r>
-    </w:p>
-    <w:p>
-      <w:pPr>
-        <w:numPr>
-          <w:ilvl w:val="0"/>
-          <w:numId w:val="3"/>
-        </w:numPr>
-      </w:pPr>
-      <w:r>
-        <w:t>It merges these two technologies and looks at what is happening at the endpoint and then checks the movement of attackers or malware across a network.</w:t>
-      </w:r>
-    </w:p>
-    <w:p>
-      <w:pPr>
-        <w:ind w:firstLine="360"/>
-        <w:rPr>
-          <w:i/>
-          <w:iCs/>
-        </w:rPr>
-      </w:pPr>
-      <w:r>
-        <w:rPr>
-          <w:i/>
-          <w:iCs/>
-        </w:rPr>
-        <w:t xml:space="preserve">It </w:t>
-      </w:r>
-      <w:r>
-        <w:rPr>
-          <w:i/>
-          <w:iCs/>
-          <w:u w:val="single"/>
-        </w:rPr>
-        <w:t>combines EDR and NDR functionality</w:t>
-      </w:r>
-      <w:r>
-        <w:rPr>
-          <w:i/>
-          <w:iCs/>
-        </w:rPr>
-        <w:t xml:space="preserve"> with some elements of #UEBA User and Entity </w:t>
-      </w:r>
-      <w:proofErr w:type="spellStart"/>
-      <w:r>
-        <w:rPr>
-          <w:i/>
-          <w:iCs/>
-        </w:rPr>
-        <w:t>Behavior</w:t>
-      </w:r>
-      <w:proofErr w:type="spellEnd"/>
-      <w:r>
-        <w:rPr>
-          <w:i/>
-          <w:iCs/>
-        </w:rPr>
-        <w:t xml:space="preserve"> Analytics (UEBA)</w:t>
-      </w:r>
-    </w:p>
-    <w:p>
-      <w:pPr>
-        <w:numPr>
-          <w:ilvl w:val="0"/>
-          <w:numId w:val="4"/>
-        </w:numPr>
-      </w:pPr>
-      <w:r>
-        <w:t>EDR focuses on endpoints. XDR solutions integrate data from other systems as well.</w:t>
-      </w:r>
-    </w:p>
-    <w:p>
-      <w:pPr>
-        <w:numPr>
-          <w:ilvl w:val="0"/>
-          <w:numId w:val="4"/>
-        </w:numPr>
-      </w:pPr>
-      <w:r>
-        <w:t>It is an EDR solution while pull in the logs from other sources like firewalls.</w:t>
-      </w:r>
-    </w:p>
-    <w:p/>
-    <w:p>
-      <w:pPr>
-        <w:pStyle w:val="Heading3"/>
-      </w:pPr>
-      <w:bookmarkStart w:id="9" w:name="_Toc161823260"/>
-      <w:bookmarkStart w:id="10" w:name="_Toc162976792"/>
-      <w:r>
-        <w:t>XDR Vs SIEM and SOAR</w:t>
-      </w:r>
-      <w:bookmarkEnd w:id="9"/>
-      <w:bookmarkEnd w:id="10"/>
-    </w:p>
-    <w:p>
-      <w:pPr>
-        <w:ind w:firstLine="360"/>
-        <w:rPr>
-          <w:i/>
-          <w:iCs/>
-          <w:color w:val="ED7D31" w:themeColor="accent2"/>
-        </w:rPr>
-      </w:pPr>
-      <w:r>
-        <w:rPr>
-          <w:i/>
-          <w:iCs/>
-          <w:color w:val="ED7D31" w:themeColor="accent2"/>
-        </w:rPr>
-        <w:t xml:space="preserve">It’s like comparing a speedboat to a warship. Both go in the water and do similar things, but one takes a lot more feeding and watering and provides a lot more protection. One’s very easy to drive, but you can’t do as much with it. </w:t>
-      </w:r>
-      <w:proofErr w:type="gramStart"/>
-      <w:r>
-        <w:rPr>
-          <w:i/>
-          <w:iCs/>
-          <w:color w:val="ED7D31" w:themeColor="accent2"/>
-        </w:rPr>
-        <w:t>So</w:t>
-      </w:r>
-      <w:proofErr w:type="gramEnd"/>
-      <w:r>
-        <w:rPr>
-          <w:i/>
-          <w:iCs/>
-          <w:color w:val="ED7D31" w:themeColor="accent2"/>
-        </w:rPr>
-        <w:t xml:space="preserve"> you get there quicker, but you won’t be able to see as much</w:t>
-      </w:r>
-    </w:p>
-    <w:p>
-      <w:pPr>
-        <w:numPr>
-          <w:ilvl w:val="0"/>
-          <w:numId w:val="5"/>
-        </w:numPr>
-      </w:pPr>
-      <w:r>
-        <w:t>SIEM is used for threat detection, compliance, operational risk, and many other things. SIEM collects information from many different sources and as a result, it is a broad and shallow approach.</w:t>
-      </w:r>
-    </w:p>
-    <w:p>
-      <w:pPr>
-        <w:numPr>
-          <w:ilvl w:val="0"/>
-          <w:numId w:val="5"/>
-        </w:numPr>
-      </w:pPr>
-      <w:r>
-        <w:t>It consumes information from solutions such as NDR, UEBA, and EDR.</w:t>
-      </w:r>
-    </w:p>
-    <w:p>
-      <w:pPr>
-        <w:numPr>
-          <w:ilvl w:val="0"/>
-          <w:numId w:val="5"/>
-        </w:numPr>
-      </w:pPr>
-      <w:r>
-        <w:t>EDR + additional capabilities, like </w:t>
-      </w:r>
-      <w:r>
-        <w:rPr>
-          <w:b/>
-          <w:bCs/>
-        </w:rPr>
-        <w:t>reporting</w:t>
-      </w:r>
-      <w:r>
-        <w:t>, </w:t>
-      </w:r>
-      <w:r>
-        <w:rPr>
-          <w:b/>
-          <w:bCs/>
-        </w:rPr>
-        <w:t>compliance</w:t>
-      </w:r>
-      <w:r>
-        <w:t>, and </w:t>
-      </w:r>
-      <w:r>
-        <w:rPr>
-          <w:b/>
-          <w:bCs/>
-        </w:rPr>
-        <w:t>operational monitoring</w:t>
-      </w:r>
-      <w:r>
-        <w:t>.</w:t>
-      </w:r>
-    </w:p>
-    <w:p>
-      <w:pPr>
-        <w:numPr>
-          <w:ilvl w:val="0"/>
-          <w:numId w:val="5"/>
-        </w:numPr>
-      </w:pPr>
-      <w:r>
-        <w:t xml:space="preserve">Provides actionable </w:t>
-      </w:r>
-      <w:proofErr w:type="gramStart"/>
-      <w:r>
-        <w:t>response, but</w:t>
-      </w:r>
-      <w:proofErr w:type="gramEnd"/>
-      <w:r>
-        <w:t xml:space="preserve"> doesn't provide any kind of automated remediation.</w:t>
-      </w:r>
-    </w:p>
-    <w:p>
-      <w:pPr>
-        <w:numPr>
-          <w:ilvl w:val="0"/>
-          <w:numId w:val="5"/>
-        </w:numPr>
-      </w:pPr>
-      <w:r>
-        <w:t>SOAR can orchestrate and automate the common tasks and remediations.</w:t>
-      </w:r>
-    </w:p>
-    <w:p>
-      <w:pPr>
-        <w:numPr>
-          <w:ilvl w:val="0"/>
-          <w:numId w:val="5"/>
-        </w:numPr>
-      </w:pPr>
-      <w:r>
-        <w:t>XDR does the same sort of things as both SIEM and SOAR.</w:t>
-      </w:r>
-    </w:p>
-    <w:p>
-      <w:pPr>
-        <w:numPr>
-          <w:ilvl w:val="0"/>
-          <w:numId w:val="5"/>
-        </w:numPr>
-      </w:pPr>
-      <w:r>
-        <w:t>XDR is not so comprehensive compared either of these two tools.</w:t>
-      </w:r>
-    </w:p>
-    <w:p>
-      <w:pPr>
-        <w:numPr>
-          <w:ilvl w:val="0"/>
-          <w:numId w:val="5"/>
-        </w:numPr>
-      </w:pPr>
-      <w:r>
-        <w:t>XDR is more focused on endpoints and data ingestion and analytics of XDR is not as powerful as SIEM tool.</w:t>
-      </w:r>
-    </w:p>
-    <w:p>
-      <w:pPr>
-        <w:numPr>
-          <w:ilvl w:val="0"/>
-          <w:numId w:val="5"/>
-        </w:numPr>
-      </w:pPr>
-      <w:r>
-        <w:t>The orchestration capabilities are limited compared to SOAR.</w:t>
-      </w:r>
-    </w:p>
-    <w:p>
-      <w:pPr>
-        <w:numPr>
-          <w:ilvl w:val="0"/>
-          <w:numId w:val="5"/>
-        </w:numPr>
-      </w:pPr>
-      <w:r>
-        <w:t>The XDR tools are cheap than SEAM and SOAR tools.</w:t>
-      </w:r>
-    </w:p>
-    <w:p>
-      <w:pPr>
-        <w:pBdr>
-          <w:bottom w:val="single" w:sz="4" w:space="1" w:color="auto"/>
-        </w:pBdr>
-      </w:pPr>
-    </w:p>
-    <w:p>
-      <w:pPr>
-        <w:pStyle w:val="Heading2"/>
-      </w:pPr>
-      <w:bookmarkStart w:id="11" w:name="_Toc161823261"/>
-      <w:bookmarkStart w:id="12" w:name="_Toc162976793"/>
-      <w:r>
-        <w:t>MDR and MXDR</w:t>
-      </w:r>
-      <w:bookmarkEnd w:id="11"/>
-      <w:bookmarkEnd w:id="12"/>
-    </w:p>
-    <w:p>
-      <w:pPr>
-        <w:numPr>
-          <w:ilvl w:val="0"/>
-          <w:numId w:val="6"/>
-        </w:numPr>
-      </w:pPr>
-      <w:r>
-        <w:t>The provider uses tools like </w:t>
-      </w:r>
-      <w:r>
-        <w:rPr>
-          <w:i/>
-          <w:iCs/>
-        </w:rPr>
-        <w:t>EDR and XDR</w:t>
-      </w:r>
-      <w:r>
-        <w:t> along with </w:t>
-      </w:r>
-      <w:r>
-        <w:rPr>
-          <w:i/>
-          <w:iCs/>
-        </w:rPr>
-        <w:t>human expertise</w:t>
-      </w:r>
-      <w:r>
-        <w:t>, to monitor your security environment.</w:t>
-      </w:r>
-    </w:p>
-    <w:p>
-      <w:pPr>
-        <w:pBdr>
-          <w:bottom w:val="single" w:sz="4" w:space="1" w:color="auto"/>
-        </w:pBdr>
-      </w:pPr>
-    </w:p>
-    <w:p>
-      <w:pPr>
-        <w:pStyle w:val="Heading2"/>
-      </w:pPr>
-      <w:r>
-        <w:t>Defender for Identity</w:t>
-      </w:r>
     </w:p>
     <w:p/>
     <w:p>
@@ -1456,7 +244,7 @@
                     <pic:cNvPicPr/>
                   </pic:nvPicPr>
                   <pic:blipFill>
-                    <a:blip r:embed="rId7" cstate="print">
+                    <a:blip r:embed="rId6" cstate="print">
                       <a:extLst>
                         <a:ext uri="{28A0092B-C50C-407E-A947-70E740481C1C}">
                           <a14:useLocalDpi xmlns:a14="http://schemas.microsoft.com/office/drawing/2010/main" val="0"/>
@@ -1483,7 +271,61 @@
         </w:drawing>
       </w:r>
     </w:p>
+    <w:p>
+      <w:pPr>
+        <w:pBdr>
+          <w:bottom w:val="single" w:sz="4" w:space="1" w:color="auto"/>
+        </w:pBdr>
+      </w:pPr>
+    </w:p>
+    <w:p>
+      <w:pPr>
+        <w:pStyle w:val="Heading2"/>
+      </w:pPr>
+      <w:r>
+        <w:t>Where Defender for Identity Fits in XDR</w:t>
+      </w:r>
+    </w:p>
     <w:p/>
+    <w:p>
+      <w:r>
+        <w:drawing>
+          <wp:inline distT="0" distB="0" distL="0" distR="0" wp14:anchorId="2F648365" wp14:editId="7FB489C5">
+            <wp:extent cx="5731510" cy="2806700"/>
+            <wp:effectExtent l="0" t="0" r="2540" b="0"/>
+            <wp:docPr id="1547859273" name="Picture 1"/>
+            <wp:cNvGraphicFramePr>
+              <a:graphicFrameLocks xmlns:a="http://schemas.openxmlformats.org/drawingml/2006/main" noChangeAspect="1"/>
+            </wp:cNvGraphicFramePr>
+            <a:graphic xmlns:a="http://schemas.openxmlformats.org/drawingml/2006/main">
+              <a:graphicData uri="http://schemas.openxmlformats.org/drawingml/2006/picture">
+                <pic:pic xmlns:pic="http://schemas.openxmlformats.org/drawingml/2006/picture">
+                  <pic:nvPicPr>
+                    <pic:cNvPr id="1547859273" name=""/>
+                    <pic:cNvPicPr/>
+                  </pic:nvPicPr>
+                  <pic:blipFill>
+                    <a:blip r:embed="rId7"/>
+                    <a:stretch>
+                      <a:fillRect/>
+                    </a:stretch>
+                  </pic:blipFill>
+                  <pic:spPr>
+                    <a:xfrm>
+                      <a:off x="0" y="0"/>
+                      <a:ext cx="5731510" cy="2806700"/>
+                    </a:xfrm>
+                    <a:prstGeom prst="rect">
+                      <a:avLst/>
+                    </a:prstGeom>
+                  </pic:spPr>
+                </pic:pic>
+              </a:graphicData>
+            </a:graphic>
+          </wp:inline>
+        </w:drawing>
+      </w:r>
+    </w:p>
     <w:p/>
     <w:sectPr>
       <w:pgSz w:w="11906" w:h="16838"/>

</xml_diff>